<commit_message>
New icons and updated CV
</commit_message>
<xml_diff>
--- a/static/files/cv.docx
+++ b/static/files/cv.docx
@@ -32,7 +32,7 @@
           <w:color w:val="595958"/>
           <w:w w:val="105"/>
         </w:rPr>
-        <w:t xml:space="preserve">9616 WESLAND CIR | RANDALLSTOWN, MD 21133 | (443) 939-1003 | </w:t>
+        <w:t xml:space="preserve">(443) 939-1003 | </w:t>
       </w:r>
       <w:hyperlink r:id="rId7">
         <w:r>
@@ -734,11 +734,14 @@
     </w:p>
     <w:p>
       <w:pPr>
-        <w:pStyle w:val="BodyText"/>
-        <w:spacing w:line="276" w:lineRule="auto"/>
-        <w:ind w:left="0"/>
-        <w:rPr>
-          <w:sz w:val="2"/>
+        <w:tabs>
+          <w:tab w:val="left" w:pos="2299"/>
+        </w:tabs>
+        <w:spacing w:before="15" w:after="63" w:line="276" w:lineRule="auto"/>
+        <w:ind w:left="144" w:right="677"/>
+        <w:rPr>
+          <w:b/>
+          <w:w w:val="105"/>
         </w:rPr>
       </w:pPr>
       <w:r>
@@ -748,16 +751,16 @@
         <mc:AlternateContent>
           <mc:Choice Requires="wps">
             <w:drawing>
-              <wp:anchor distT="0" distB="0" distL="0" distR="0" simplePos="0" relativeHeight="251682816" behindDoc="0" locked="0" layoutInCell="1" allowOverlap="1" wp14:anchorId="64F74A4F" wp14:editId="1AA90ADF">
+              <wp:anchor distT="0" distB="0" distL="0" distR="0" simplePos="0" relativeHeight="251682816" behindDoc="0" locked="0" layoutInCell="1" allowOverlap="1" wp14:anchorId="64F74A4F" wp14:editId="50CC0891">
                 <wp:simplePos x="0" y="0"/>
                 <wp:positionH relativeFrom="page">
-                  <wp:posOffset>892589</wp:posOffset>
+                  <wp:posOffset>899160</wp:posOffset>
                 </wp:positionH>
                 <wp:positionV relativeFrom="paragraph">
-                  <wp:posOffset>188595</wp:posOffset>
+                  <wp:posOffset>160655</wp:posOffset>
                 </wp:positionV>
                 <wp:extent cx="5979795" cy="0"/>
-                <wp:effectExtent l="0" t="0" r="14605" b="12700"/>
+                <wp:effectExtent l="0" t="0" r="20955" b="19050"/>
                 <wp:wrapTopAndBottom/>
                 <wp:docPr id="33" name="Line 13"/>
                 <wp:cNvGraphicFramePr>
@@ -807,28 +810,15 @@
               </wp:anchor>
             </w:drawing>
           </mc:Choice>
-          <mc:Fallback xmlns:w16se="http://schemas.microsoft.com/office/word/2015/wordml/symex" xmlns:w16cid="http://schemas.microsoft.com/office/word/2016/wordml/cid" xmlns:w15="http://schemas.microsoft.com/office/word/2012/wordml" xmlns:am3d="http://schemas.microsoft.com/office/drawing/2017/model3d" xmlns:aink="http://schemas.microsoft.com/office/drawing/2016/ink" xmlns:cx8="http://schemas.microsoft.com/office/drawing/2016/5/14/chartex" xmlns:cx7="http://schemas.microsoft.com/office/drawing/2016/5/13/chartex" xmlns:cx6="http://schemas.microsoft.com/office/drawing/2016/5/12/chartex" xmlns:cx5="http://schemas.microsoft.com/office/drawing/2016/5/11/chartex" xmlns:cx4="http://schemas.microsoft.com/office/drawing/2016/5/10/chartex" xmlns:cx3="http://schemas.microsoft.com/office/drawing/2016/5/9/chartex" xmlns:cx2="http://schemas.microsoft.com/office/drawing/2015/10/21/chartex" xmlns:cx1="http://schemas.microsoft.com/office/drawing/2015/9/8/chartex" xmlns:cx="http://schemas.microsoft.com/office/drawing/2014/chartex">
+          <mc:Fallback>
             <w:pict>
-              <v:line w14:anchorId="7B16AE24" id="Line 13" o:spid="_x0000_s1026" style="position:absolute;z-index:251682816;visibility:visible;mso-wrap-style:square;mso-width-percent:0;mso-height-percent:0;mso-wrap-distance-left:0;mso-wrap-distance-top:0;mso-wrap-distance-right:0;mso-wrap-distance-bottom:0;mso-position-horizontal:absolute;mso-position-horizontal-relative:page;mso-position-vertical:absolute;mso-position-vertical-relative:text;mso-width-percent:0;mso-height-percent:0;mso-width-relative:page;mso-height-relative:page" from="70.3pt,14.85pt" to="541.15pt,14.85pt" o:gfxdata="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" strokeweight=".48pt">
+              <v:line id="Line 13" o:spid="_x0000_s1026" style="position:absolute;z-index:251682816;visibility:visible;mso-wrap-style:square;mso-width-percent:0;mso-height-percent:0;mso-wrap-distance-left:0;mso-wrap-distance-top:0;mso-wrap-distance-right:0;mso-wrap-distance-bottom:0;mso-position-horizontal:absolute;mso-position-horizontal-relative:page;mso-position-vertical:absolute;mso-position-vertical-relative:text;mso-width-percent:0;mso-height-percent:0;mso-width-relative:page;mso-height-relative:page" from="70.8pt,12.65pt" to="541.65pt,12.65pt" o:gfxdata="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" strokeweight=".48pt">
                 <w10:wrap type="topAndBottom" anchorx="page"/>
               </v:line>
             </w:pict>
           </mc:Fallback>
         </mc:AlternateContent>
       </w:r>
-    </w:p>
-    <w:p>
-      <w:pPr>
-        <w:tabs>
-          <w:tab w:val="left" w:pos="2299"/>
-        </w:tabs>
-        <w:spacing w:before="15" w:after="63" w:line="276" w:lineRule="auto"/>
-        <w:ind w:left="144" w:right="677"/>
-        <w:rPr>
-          <w:b/>
-          <w:w w:val="105"/>
-        </w:rPr>
-      </w:pPr>
       <w:r>
         <w:rPr>
           <w:noProof/>
@@ -936,7 +926,25 @@
           <w:w w:val="105"/>
           <w:sz w:val="21"/>
         </w:rPr>
-        <w:t xml:space="preserve">EMBEDDED PROCESSING SOFTWARE ENGINEER INTERN </w:t>
+        <w:t>EMBED</w:t>
+      </w:r>
+      <w:r>
+        <w:rPr>
+          <w:b/>
+          <w:w w:val="105"/>
+          <w:sz w:val="21"/>
+        </w:rPr>
+        <w:t>DED PROCESSING SOFTWARE</w:t>
+      </w:r>
+      <w:bookmarkStart w:id="0" w:name="_GoBack"/>
+      <w:bookmarkEnd w:id="0"/>
+      <w:r>
+        <w:rPr>
+          <w:b/>
+          <w:w w:val="105"/>
+          <w:sz w:val="21"/>
+        </w:rPr>
+        <w:t xml:space="preserve"> INTERN </w:t>
       </w:r>
       <w:r>
         <w:rPr>
@@ -3133,23 +3141,68 @@
           </mc:Fallback>
         </mc:AlternateContent>
       </w:r>
-      <w:r>
-        <w:t xml:space="preserve">Hamidi, Foad &amp; Kumar, Sanjay &amp; Dorfman, Mikhail &amp; </w:t>
+      <w:proofErr w:type="spellStart"/>
+      <w:r>
+        <w:t>Hamidi</w:t>
+      </w:r>
+      <w:proofErr w:type="spellEnd"/>
+      <w:r>
+        <w:t xml:space="preserve">, </w:t>
+      </w:r>
+      <w:proofErr w:type="spellStart"/>
+      <w:r>
+        <w:t>Foad</w:t>
+      </w:r>
+      <w:proofErr w:type="spellEnd"/>
+      <w:r>
+        <w:t xml:space="preserve"> &amp; Kumar, Sanjay &amp; Dorfman, Mikhail &amp; </w:t>
       </w:r>
       <w:r>
         <w:rPr>
           <w:b/>
         </w:rPr>
-        <w:t>Ojo, Fayokem</w:t>
-      </w:r>
+        <w:t xml:space="preserve">Ojo, </w:t>
+      </w:r>
+      <w:proofErr w:type="spellStart"/>
       <w:r>
         <w:rPr>
           <w:b/>
         </w:rPr>
+        <w:t>Fayokem</w:t>
+      </w:r>
+      <w:r>
+        <w:rPr>
+          <w:b/>
+        </w:rPr>
         <w:t>i</w:t>
       </w:r>
-      <w:r>
-        <w:t xml:space="preserve"> &amp; Kottapalli, Megha &amp; Hurst, Amy. (2019). SenseBox: A DIY Prototyping Platform to Create Audio Interfaces for Therapy.</w:t>
+      <w:proofErr w:type="spellEnd"/>
+      <w:r>
+        <w:t xml:space="preserve"> &amp; </w:t>
+      </w:r>
+      <w:proofErr w:type="spellStart"/>
+      <w:r>
+        <w:t>Kottapalli</w:t>
+      </w:r>
+      <w:proofErr w:type="spellEnd"/>
+      <w:r>
+        <w:t xml:space="preserve">, </w:t>
+      </w:r>
+      <w:proofErr w:type="spellStart"/>
+      <w:r>
+        <w:t>Megha</w:t>
+      </w:r>
+      <w:proofErr w:type="spellEnd"/>
+      <w:r>
+        <w:t xml:space="preserve"> &amp; Hurst, Amy. (2019). </w:t>
+      </w:r>
+      <w:proofErr w:type="spellStart"/>
+      <w:r>
+        <w:t>SenseBox</w:t>
+      </w:r>
+      <w:proofErr w:type="spellEnd"/>
+      <w:r>
+        <w:t>: A DIY Prototyping Platform to Create Audio Interfaces for Therapy.</w:t>
       </w:r>
       <w:r>
         <w:t xml:space="preserve"> Proceedings of the Thirteenth International Conference on T</w:t>
@@ -3432,12 +3485,21 @@
         </w:rPr>
         <w:t>#</w:t>
       </w:r>
+      <w:proofErr w:type="spellStart"/>
       <w:r>
         <w:rPr>
           <w:sz w:val="22"/>
           <w:szCs w:val="22"/>
         </w:rPr>
-        <w:t>blackComputerHer Washington, DC, April 2019</w:t>
+        <w:t>blackComputerHer</w:t>
+      </w:r>
+      <w:proofErr w:type="spellEnd"/>
+      <w:r>
+        <w:rPr>
+          <w:sz w:val="22"/>
+          <w:szCs w:val="22"/>
+        </w:rPr>
+        <w:t xml:space="preserve"> Washington, DC, April 2019</w:t>
       </w:r>
     </w:p>
     <w:p>
@@ -4280,8 +4342,6 @@
         </w:rPr>
         <w:t></w:t>
       </w:r>
-      <w:bookmarkStart w:id="0" w:name="_GoBack"/>
-      <w:bookmarkEnd w:id="0"/>
       <w:r>
         <w:rPr>
           <w:rFonts w:asciiTheme="minorHAnsi" w:hAnsiTheme="minorHAnsi" w:cstheme="minorHAnsi"/>
@@ -7073,7 +7133,7 @@
 </file>
 
 <file path=customXml/itemProps1.xml><?xml version="1.0" encoding="utf-8"?>
-<ds:datastoreItem xmlns:ds="http://schemas.openxmlformats.org/officeDocument/2006/customXml" ds:itemID="{D37CC5B6-94FB-45F7-9C61-3C6F6473EDB3}">
+<ds:datastoreItem xmlns:ds="http://schemas.openxmlformats.org/officeDocument/2006/customXml" ds:itemID="{10D9C120-4725-448B-BD32-F5A8F1317084}">
   <ds:schemaRefs>
     <ds:schemaRef ds:uri="http://schemas.openxmlformats.org/officeDocument/2006/bibliography"/>
   </ds:schemaRefs>

</xml_diff>